<commit_message>
all rules are done
</commit_message>
<xml_diff>
--- a/Examples/→i.docx
+++ b/Examples/→i.docx
@@ -370,6 +370,68 @@
             <w:pPr/>
             <w:r>
               <w:t>2-3</w:t>
+            </w:r>
+          </w:p>
+        </w:tc>
+        <w:tc>
+          <w:tcPr>
+            <w:tcW w:w="2310" w:type="dxa"/>
+          </w:tcPr>
+          <w:p>
+            <w:pPr/>
+          </w:p>
+        </w:tc>
+        <w:tc>
+          <w:tcPr>
+            <w:tcW w:w="2310" w:type="dxa"/>
+          </w:tcPr>
+          <w:p>
+            <w:pPr/>
+          </w:p>
+        </w:tc>
+      </w:tr>
+      <w:tr>
+        <w:tc>
+          <w:tcPr>
+            <w:tcW w:w="2310" w:type="dxa"/>
+          </w:tcPr>
+          <w:p>
+            <w:pPr/>
+            <w:r>
+              <w:t>5</w:t>
+            </w:r>
+          </w:p>
+        </w:tc>
+        <w:tc>
+          <w:tcPr>
+            <w:tcW w:w="2310" w:type="dxa"/>
+          </w:tcPr>
+          <w:p>
+            <w:pPr/>
+            <w:r>
+              <w:t>p→(q→(p^q))</w:t>
+            </w:r>
+          </w:p>
+        </w:tc>
+        <w:tc>
+          <w:tcPr>
+            <w:tcW w:w="2310" w:type="dxa"/>
+          </w:tcPr>
+          <w:p>
+            <w:pPr/>
+            <w:r>
+              <w:t>→i</w:t>
+            </w:r>
+          </w:p>
+        </w:tc>
+        <w:tc>
+          <w:tcPr>
+            <w:tcW w:w="2310" w:type="dxa"/>
+          </w:tcPr>
+          <w:p>
+            <w:pPr/>
+            <w:r>
+              <w:t>1-4</w:t>
             </w:r>
           </w:p>
         </w:tc>

</xml_diff>